<commit_message>
update notes: VSCode remote
</commit_message>
<xml_diff>
--- a/notes/20191123_misc.docx
+++ b/notes/20191123_misc.docx
@@ -452,8 +452,6 @@
           <w:bdr w:val="none" w:sz="0" w:space="0" w:color="auto" w:frame="1"/>
         </w:rPr>
       </w:pPr>
-      <w:bookmarkStart w:id="0" w:name="_GoBack"/>
-      <w:bookmarkEnd w:id="0"/>
       <w:r>
         <w:rPr>
           <w:rFonts w:ascii="Consolas" w:eastAsia="宋体" w:hAnsi="Consolas" w:cs="宋体"/>
@@ -535,14 +533,76 @@
       <w:pPr>
         <w:pStyle w:val="a3"/>
         <w:ind w:left="420" w:firstLineChars="0" w:firstLine="0"/>
-        <w:rPr>
-          <w:rFonts w:hint="eastAsia"/>
-        </w:rPr>
       </w:pPr>
     </w:p>
     <w:p/>
     <w:p/>
-    <w:p/>
+    <w:p>
+      <w:pPr>
+        <w:pStyle w:val="a3"/>
+        <w:numPr>
+          <w:ilvl w:val="0"/>
+          <w:numId w:val="1"/>
+        </w:numPr>
+        <w:ind w:firstLineChars="0"/>
+      </w:pPr>
+      <w:proofErr w:type="spellStart"/>
+      <w:r>
+        <w:rPr>
+          <w:rFonts w:hint="eastAsia"/>
+        </w:rPr>
+        <w:t>VSCode</w:t>
+      </w:r>
+      <w:proofErr w:type="spellEnd"/>
+      <w:r>
+        <w:t xml:space="preserve"> </w:t>
+      </w:r>
+      <w:r>
+        <w:rPr>
+          <w:rFonts w:hint="eastAsia"/>
+        </w:rPr>
+        <w:t>remote</w:t>
+      </w:r>
+    </w:p>
+    <w:p>
+      <w:pPr>
+        <w:pStyle w:val="a3"/>
+        <w:ind w:left="420" w:firstLineChars="0" w:firstLine="0"/>
+      </w:pPr>
+      <w:hyperlink r:id="rId6" w:history="1">
+        <w:r>
+          <w:rPr>
+            <w:rStyle w:val="a4"/>
+          </w:rPr>
+          <w:t>https://blog.csdn.net/MacwinWin/article/details/101519016</w:t>
+        </w:r>
+      </w:hyperlink>
+      <w:r>
+        <w:t xml:space="preserve"> </w:t>
+      </w:r>
+    </w:p>
+    <w:p>
+      <w:pPr>
+        <w:pStyle w:val="a3"/>
+        <w:ind w:left="420" w:firstLineChars="0" w:firstLine="0"/>
+        <w:rPr>
+          <w:rFonts w:hint="eastAsia"/>
+        </w:rPr>
+      </w:pPr>
+      <w:hyperlink r:id="rId7" w:history="1">
+        <w:r>
+          <w:rPr>
+            <w:rStyle w:val="a4"/>
+          </w:rPr>
+          <w:t>https://blog.csdn.net/u013475983/article/details/91861437</w:t>
+        </w:r>
+      </w:hyperlink>
+      <w:r>
+        <w:t xml:space="preserve"> </w:t>
+      </w:r>
+      <w:bookmarkStart w:id="0" w:name="_GoBack"/>
+      <w:bookmarkEnd w:id="0"/>
+    </w:p>
     <w:p/>
     <w:p/>
     <w:p/>
@@ -567,7 +627,7 @@
   <w:abstractNum w:abstractNumId="0" w15:restartNumberingAfterBreak="0">
     <w:nsid w:val="31B63F32"/>
     <w:multiLevelType w:val="hybridMultilevel"/>
-    <w:tmpl w:val="1736E9D4"/>
+    <w:tmpl w:val="9314D19E"/>
     <w:lvl w:ilvl="0" w:tplc="04090001">
       <w:start w:val="1"/>
       <w:numFmt w:val="bullet"/>

</xml_diff>

<commit_message>
test for img capture and receive
</commit_message>
<xml_diff>
--- a/notes/20191123_misc.docx
+++ b/notes/20191123_misc.docx
@@ -585,9 +585,6 @@
       <w:pPr>
         <w:pStyle w:val="a3"/>
         <w:ind w:left="420" w:firstLineChars="0" w:firstLine="0"/>
-        <w:rPr>
-          <w:rFonts w:hint="eastAsia"/>
-        </w:rPr>
       </w:pPr>
       <w:hyperlink r:id="rId7" w:history="1">
         <w:r>
@@ -600,9 +597,232 @@
       <w:r>
         <w:t xml:space="preserve"> </w:t>
       </w:r>
+    </w:p>
+    <w:p/>
+    <w:p/>
+    <w:p/>
+    <w:p>
+      <w:pPr>
+        <w:rPr>
+          <w:rFonts w:hint="eastAsia"/>
+        </w:rPr>
+      </w:pPr>
+    </w:p>
+    <w:p>
+      <w:pPr>
+        <w:sectPr>
+          <w:pgSz w:w="11906" w:h="16838"/>
+          <w:pgMar w:top="1440" w:right="1800" w:bottom="1440" w:left="1800" w:header="851" w:footer="992" w:gutter="0"/>
+          <w:cols w:space="425"/>
+          <w:docGrid w:type="lines" w:linePitch="312"/>
+        </w:sectPr>
+      </w:pPr>
+    </w:p>
+    <w:p/>
+    <w:p>
+      <w:pPr>
+        <w:rPr>
+          <w:rFonts w:hint="eastAsia"/>
+          <w:b/>
+          <w:bCs/>
+          <w:sz w:val="44"/>
+          <w:szCs w:val="48"/>
+        </w:rPr>
+      </w:pPr>
+      <w:r>
+        <w:rPr>
+          <w:rFonts w:hint="eastAsia"/>
+          <w:b/>
+          <w:bCs/>
+          <w:sz w:val="44"/>
+          <w:szCs w:val="48"/>
+        </w:rPr>
+        <w:t>视频实时传输</w:t>
+      </w:r>
+    </w:p>
+    <w:p/>
+    <w:p>
+      <w:pPr>
+        <w:rPr>
+          <w:rFonts w:hint="eastAsia"/>
+        </w:rPr>
+      </w:pPr>
+      <w:r>
+        <w:rPr>
+          <w:rFonts w:hint="eastAsia"/>
+          <w:highlight w:val="yellow"/>
+        </w:rPr>
+        <w:t>所需python库:</w:t>
+      </w:r>
+      <w:r>
+        <w:rPr>
+          <w:highlight w:val="yellow"/>
+        </w:rPr>
+        <w:t xml:space="preserve"> </w:t>
+      </w:r>
+      <w:proofErr w:type="spellStart"/>
+      <w:r>
+        <w:rPr>
+          <w:rFonts w:hint="eastAsia"/>
+          <w:highlight w:val="yellow"/>
+        </w:rPr>
+        <w:t>opencv</w:t>
+      </w:r>
+      <w:proofErr w:type="spellEnd"/>
+      <w:r>
+        <w:rPr>
+          <w:rFonts w:hint="eastAsia"/>
+          <w:highlight w:val="yellow"/>
+        </w:rPr>
+        <w:t>,</w:t>
+      </w:r>
+      <w:r>
+        <w:rPr>
+          <w:highlight w:val="yellow"/>
+        </w:rPr>
+        <w:t xml:space="preserve"> </w:t>
+      </w:r>
+      <w:proofErr w:type="spellStart"/>
+      <w:r>
+        <w:rPr>
+          <w:highlight w:val="yellow"/>
+        </w:rPr>
+        <w:t>numpy</w:t>
+      </w:r>
+      <w:proofErr w:type="spellEnd"/>
+      <w:r>
+        <w:rPr>
+          <w:highlight w:val="yellow"/>
+        </w:rPr>
+        <w:t xml:space="preserve">, </w:t>
+      </w:r>
+      <w:proofErr w:type="spellStart"/>
+      <w:r>
+        <w:rPr>
+          <w:highlight w:val="yellow"/>
+        </w:rPr>
+        <w:t>zmq</w:t>
+      </w:r>
+      <w:proofErr w:type="spellEnd"/>
+      <w:r>
+        <w:rPr>
+          <w:highlight w:val="yellow"/>
+        </w:rPr>
+        <w:t>, pybase64</w:t>
+      </w:r>
+    </w:p>
+    <w:p/>
+    <w:p>
+      <w:pPr>
+        <w:rPr>
+          <w:rFonts w:hint="eastAsia"/>
+        </w:rPr>
+      </w:pPr>
+    </w:p>
+    <w:p>
+      <w:pPr>
+        <w:pStyle w:val="a3"/>
+        <w:numPr>
+          <w:ilvl w:val="0"/>
+          <w:numId w:val="2"/>
+        </w:numPr>
+        <w:ind w:left="0" w:firstLineChars="0"/>
+      </w:pPr>
+      <w:hyperlink r:id="rId8" w:history="1">
+        <w:r>
+          <w:rPr>
+            <w:rStyle w:val="a4"/>
+          </w:rPr>
+          <w:t>https://www.bilibili.com/video/av80745865</w:t>
+        </w:r>
+      </w:hyperlink>
+      <w:r>
+        <w:t xml:space="preserve"> </w:t>
+      </w:r>
+    </w:p>
+    <w:p>
+      <w:r>
+        <w:rPr>
+          <w:rFonts w:hint="eastAsia"/>
+        </w:rPr>
+        <w:t>python库:</w:t>
+      </w:r>
+      <w:r>
+        <w:t xml:space="preserve"> </w:t>
+      </w:r>
+      <w:proofErr w:type="spellStart"/>
+      <w:r>
+        <w:t>opencv</w:t>
+      </w:r>
+      <w:proofErr w:type="spellEnd"/>
+      <w:r>
+        <w:t xml:space="preserve">, ZMQ, </w:t>
+      </w:r>
+      <w:proofErr w:type="spellStart"/>
+      <w:r>
+        <w:t>Numpy</w:t>
+      </w:r>
+      <w:proofErr w:type="spellEnd"/>
+      <w:r>
+        <w:t>, Base64</w:t>
+      </w:r>
+    </w:p>
+    <w:p/>
+    <w:p/>
+    <w:p>
+      <w:pPr>
+        <w:pStyle w:val="a3"/>
+        <w:numPr>
+          <w:ilvl w:val="0"/>
+          <w:numId w:val="2"/>
+        </w:numPr>
+        <w:ind w:firstLineChars="0"/>
+        <w:rPr>
+          <w:rFonts w:hint="eastAsia"/>
+        </w:rPr>
+      </w:pPr>
+      <w:proofErr w:type="spellStart"/>
+      <w:r>
+        <w:t>opencv</w:t>
+      </w:r>
+      <w:proofErr w:type="spellEnd"/>
+      <w:r>
+        <w:rPr>
+          <w:rFonts w:hint="eastAsia"/>
+        </w:rPr>
+        <w:t>打开摄像头，</w:t>
+      </w:r>
+      <w:hyperlink r:id="rId9" w:history="1">
+        <w:r>
+          <w:rPr>
+            <w:rStyle w:val="a4"/>
+          </w:rPr>
+          <w:t>https://www.jianshu.com/p/2b79012c0228</w:t>
+        </w:r>
+      </w:hyperlink>
+      <w:r>
+        <w:t xml:space="preserve"> </w:t>
+      </w:r>
       <w:bookmarkStart w:id="0" w:name="_GoBack"/>
       <w:bookmarkEnd w:id="0"/>
     </w:p>
+    <w:p/>
+    <w:p/>
+    <w:p>
+      <w:pPr>
+        <w:rPr>
+          <w:rFonts w:hint="eastAsia"/>
+        </w:rPr>
+      </w:pPr>
+    </w:p>
+    <w:p>
+      <w:pPr>
+        <w:rPr>
+          <w:rFonts w:hint="eastAsia"/>
+        </w:rPr>
+      </w:pPr>
+    </w:p>
+    <w:p/>
     <w:p/>
     <w:p/>
     <w:p/>
@@ -625,9 +845,9 @@
 <file path=word/numbering.xml><?xml version="1.0" encoding="utf-8"?>
 <w:numbering xmlns:wpc="http://schemas.microsoft.com/office/word/2010/wordprocessingCanvas" xmlns:cx="http://schemas.microsoft.com/office/drawing/2014/chartex" xmlns:cx1="http://schemas.microsoft.com/office/drawing/2015/9/8/chartex" xmlns:cx2="http://schemas.microsoft.com/office/drawing/2015/10/21/chartex" xmlns:cx3="http://schemas.microsoft.com/office/drawing/2016/5/9/chartex" xmlns:cx4="http://schemas.microsoft.com/office/drawing/2016/5/10/chartex" xmlns:cx5="http://schemas.microsoft.com/office/drawing/2016/5/11/chartex" xmlns:cx6="http://schemas.microsoft.com/office/drawing/2016/5/12/chartex" xmlns:cx7="http://schemas.microsoft.com/office/drawing/2016/5/13/chartex" xmlns:cx8="http://schemas.microsoft.com/office/drawing/2016/5/14/chartex" xmlns:mc="http://schemas.openxmlformats.org/markup-compatibility/2006" xmlns:aink="http://schemas.microsoft.com/office/drawing/2016/ink" xmlns:am3d="http://schemas.microsoft.com/office/drawing/2017/model3d" xmlns:o="urn:schemas-microsoft-com:office:office" xmlns:r="http://schemas.openxmlformats.org/officeDocument/2006/relationships" xmlns:m="http://schemas.openxmlformats.org/officeDocument/2006/math" xmlns:v="urn:schemas-microsoft-com:vml" xmlns:wp14="http://schemas.microsoft.com/office/word/2010/wordprocessingDrawing" xmlns:wp="http://schemas.openxmlformats.org/drawingml/2006/wordprocessingDrawing" xmlns:w10="urn:schemas-microsoft-com:office:word" xmlns:w="http://schemas.openxmlformats.org/wordprocessingml/2006/main" xmlns:w14="http://schemas.microsoft.com/office/word/2010/wordml" xmlns:w15="http://schemas.microsoft.com/office/word/2012/wordml" xmlns:w16cid="http://schemas.microsoft.com/office/word/2016/wordml/cid" xmlns:w16se="http://schemas.microsoft.com/office/word/2015/wordml/symex" xmlns:wpg="http://schemas.microsoft.com/office/word/2010/wordprocessingGroup" xmlns:wpi="http://schemas.microsoft.com/office/word/2010/wordprocessingInk" xmlns:wne="http://schemas.microsoft.com/office/word/2006/wordml" xmlns:wps="http://schemas.microsoft.com/office/word/2010/wordprocessingShape" mc:Ignorable="w14 w15 w16se w16cid wp14">
   <w:abstractNum w:abstractNumId="0" w15:restartNumberingAfterBreak="0">
-    <w:nsid w:val="31B63F32"/>
+    <w:nsid w:val="0E575F49"/>
     <w:multiLevelType w:val="hybridMultilevel"/>
-    <w:tmpl w:val="9314D19E"/>
+    <w:tmpl w:val="510CC95C"/>
     <w:lvl w:ilvl="0" w:tplc="04090001">
       <w:start w:val="1"/>
       <w:numFmt w:val="bullet"/>
@@ -737,7 +957,123 @@
       </w:rPr>
     </w:lvl>
   </w:abstractNum>
+  <w:abstractNum w:abstractNumId="1" w15:restartNumberingAfterBreak="0">
+    <w:nsid w:val="31B63F32"/>
+    <w:multiLevelType w:val="hybridMultilevel"/>
+    <w:tmpl w:val="9314D19E"/>
+    <w:lvl w:ilvl="0" w:tplc="04090001">
+      <w:start w:val="1"/>
+      <w:numFmt w:val="bullet"/>
+      <w:lvlText w:val=""/>
+      <w:lvlJc w:val="left"/>
+      <w:pPr>
+        <w:ind w:left="420" w:hanging="420"/>
+      </w:pPr>
+      <w:rPr>
+        <w:rFonts w:ascii="Wingdings" w:hAnsi="Wingdings" w:hint="default"/>
+      </w:rPr>
+    </w:lvl>
+    <w:lvl w:ilvl="1" w:tplc="04090003" w:tentative="1">
+      <w:start w:val="1"/>
+      <w:numFmt w:val="bullet"/>
+      <w:lvlText w:val=""/>
+      <w:lvlJc w:val="left"/>
+      <w:pPr>
+        <w:ind w:left="840" w:hanging="420"/>
+      </w:pPr>
+      <w:rPr>
+        <w:rFonts w:ascii="Wingdings" w:hAnsi="Wingdings" w:hint="default"/>
+      </w:rPr>
+    </w:lvl>
+    <w:lvl w:ilvl="2" w:tplc="04090005" w:tentative="1">
+      <w:start w:val="1"/>
+      <w:numFmt w:val="bullet"/>
+      <w:lvlText w:val=""/>
+      <w:lvlJc w:val="left"/>
+      <w:pPr>
+        <w:ind w:left="1260" w:hanging="420"/>
+      </w:pPr>
+      <w:rPr>
+        <w:rFonts w:ascii="Wingdings" w:hAnsi="Wingdings" w:hint="default"/>
+      </w:rPr>
+    </w:lvl>
+    <w:lvl w:ilvl="3" w:tplc="04090001" w:tentative="1">
+      <w:start w:val="1"/>
+      <w:numFmt w:val="bullet"/>
+      <w:lvlText w:val=""/>
+      <w:lvlJc w:val="left"/>
+      <w:pPr>
+        <w:ind w:left="1680" w:hanging="420"/>
+      </w:pPr>
+      <w:rPr>
+        <w:rFonts w:ascii="Wingdings" w:hAnsi="Wingdings" w:hint="default"/>
+      </w:rPr>
+    </w:lvl>
+    <w:lvl w:ilvl="4" w:tplc="04090003" w:tentative="1">
+      <w:start w:val="1"/>
+      <w:numFmt w:val="bullet"/>
+      <w:lvlText w:val=""/>
+      <w:lvlJc w:val="left"/>
+      <w:pPr>
+        <w:ind w:left="2100" w:hanging="420"/>
+      </w:pPr>
+      <w:rPr>
+        <w:rFonts w:ascii="Wingdings" w:hAnsi="Wingdings" w:hint="default"/>
+      </w:rPr>
+    </w:lvl>
+    <w:lvl w:ilvl="5" w:tplc="04090005" w:tentative="1">
+      <w:start w:val="1"/>
+      <w:numFmt w:val="bullet"/>
+      <w:lvlText w:val=""/>
+      <w:lvlJc w:val="left"/>
+      <w:pPr>
+        <w:ind w:left="2520" w:hanging="420"/>
+      </w:pPr>
+      <w:rPr>
+        <w:rFonts w:ascii="Wingdings" w:hAnsi="Wingdings" w:hint="default"/>
+      </w:rPr>
+    </w:lvl>
+    <w:lvl w:ilvl="6" w:tplc="04090001" w:tentative="1">
+      <w:start w:val="1"/>
+      <w:numFmt w:val="bullet"/>
+      <w:lvlText w:val=""/>
+      <w:lvlJc w:val="left"/>
+      <w:pPr>
+        <w:ind w:left="2940" w:hanging="420"/>
+      </w:pPr>
+      <w:rPr>
+        <w:rFonts w:ascii="Wingdings" w:hAnsi="Wingdings" w:hint="default"/>
+      </w:rPr>
+    </w:lvl>
+    <w:lvl w:ilvl="7" w:tplc="04090003" w:tentative="1">
+      <w:start w:val="1"/>
+      <w:numFmt w:val="bullet"/>
+      <w:lvlText w:val=""/>
+      <w:lvlJc w:val="left"/>
+      <w:pPr>
+        <w:ind w:left="3360" w:hanging="420"/>
+      </w:pPr>
+      <w:rPr>
+        <w:rFonts w:ascii="Wingdings" w:hAnsi="Wingdings" w:hint="default"/>
+      </w:rPr>
+    </w:lvl>
+    <w:lvl w:ilvl="8" w:tplc="04090005" w:tentative="1">
+      <w:start w:val="1"/>
+      <w:numFmt w:val="bullet"/>
+      <w:lvlText w:val=""/>
+      <w:lvlJc w:val="left"/>
+      <w:pPr>
+        <w:ind w:left="3780" w:hanging="420"/>
+      </w:pPr>
+      <w:rPr>
+        <w:rFonts w:ascii="Wingdings" w:hAnsi="Wingdings" w:hint="default"/>
+      </w:rPr>
+    </w:lvl>
+  </w:abstractNum>
   <w:num w:numId="1">
+    <w:abstractNumId w:val="1"/>
+  </w:num>
+  <w:num w:numId="2">
     <w:abstractNumId w:val="0"/>
   </w:num>
 </w:numbering>

</xml_diff>